<commit_message>
Trabalho da ula de 11 de Dezembro
</commit_message>
<xml_diff>
--- a/DEmoWorkflow.docx
+++ b/DEmoWorkflow.docx
@@ -21,7 +21,21 @@
     <w:p/>
     <w:p>
       <w:r>
-        <w:t>Trabalhar localmente e guardar remotamente, construindo um histórico das várias versões de um projecto.</w:t>
+        <w:t xml:space="preserve">Trabalhar localmente e guardar remotamente, construindo um histórico das várias versões de um </w:t>
+      </w:r>
+      <w:proofErr w:type="spellStart"/>
+      <w:r>
+        <w:t>projecto</w:t>
+      </w:r>
+      <w:proofErr w:type="spellEnd"/>
+      <w:r>
+        <w:t>.</w:t>
+      </w:r>
+    </w:p>
+    <w:p/>
+    <w:p>
+      <w:r>
+        <w:t>jdjdjdjdjdjd</w:t>
       </w:r>
       <w:bookmarkStart w:id="0" w:name="_GoBack"/>
       <w:bookmarkEnd w:id="0"/>

</xml_diff>